<commit_message>
Added my part & difficulty
</commit_message>
<xml_diff>
--- a/DB - Final Project - Deliverable 1 PDF.docx
+++ b/DB - Final Project - Deliverable 1 PDF.docx
@@ -50,18 +50,15 @@
       </w:r>
     </w:p>
     <w:p>
-      <w:pPr>
+      <w:r>
         <w:rPr>
           <w:b/>
           <w:bCs/>
         </w:rPr>
-      </w:pPr>
-      <w:r>
-        <w:rPr>
-          <w:b/>
-          <w:bCs/>
-        </w:rPr>
         <w:t xml:space="preserve">Denzel: </w:t>
+      </w:r>
+      <w:r>
+        <w:t>I did the Revised ERD and as well the logical schema.</w:t>
       </w:r>
     </w:p>
     <w:p>
@@ -99,6 +96,12 @@
           <w:numId w:val="1"/>
         </w:numPr>
       </w:pPr>
+      <w:r>
+        <w:t xml:space="preserve">It was </w:t>
+      </w:r>
+      <w:r>
+        <w:t>difficult to map out the weak entity set, but overtime it became straightforward.</w:t>
+      </w:r>
     </w:p>
     <w:p>
       <w:pPr>

</xml_diff>